<commit_message>
Create Articles Folder and place articles on it.
</commit_message>
<xml_diff>
--- a/Matlab-HW01/report.docx
+++ b/Matlab-HW01/report.docx
@@ -45,6 +45,7 @@
       <w:r>
         <w:rPr>
           <w:rFonts w:cs="Arial"/>
+          <w:noProof/>
           <w:rtl/>
           <w:lang w:bidi="fa-IR"/>
         </w:rPr>
@@ -120,6 +121,7 @@
       <w:r>
         <w:rPr>
           <w:rFonts w:cs="Arial"/>
+          <w:noProof/>
           <w:rtl/>
           <w:lang w:bidi="fa-IR"/>
         </w:rPr>
@@ -179,6 +181,7 @@
       <w:r>
         <w:rPr>
           <w:rFonts w:cs="Arial"/>
+          <w:noProof/>
           <w:rtl/>
           <w:lang w:bidi="fa-IR"/>
         </w:rPr>
@@ -239,6 +242,7 @@
       <w:r>
         <w:rPr>
           <w:rFonts w:cs="Arial"/>
+          <w:noProof/>
           <w:rtl/>
           <w:lang w:bidi="fa-IR"/>
         </w:rPr>
@@ -306,6 +310,7 @@
       <w:r>
         <w:rPr>
           <w:rFonts w:cs="Arial"/>
+          <w:noProof/>
           <w:rtl/>
           <w:lang w:bidi="fa-IR"/>
         </w:rPr>
@@ -364,6 +369,7 @@
       <w:r>
         <w:rPr>
           <w:rFonts w:cs="Arial"/>
+          <w:noProof/>
           <w:rtl/>
           <w:lang w:bidi="fa-IR"/>
         </w:rPr>
@@ -423,6 +429,7 @@
       <w:r>
         <w:rPr>
           <w:rFonts w:cs="Arial"/>
+          <w:noProof/>
           <w:rtl/>
           <w:lang w:bidi="fa-IR"/>
         </w:rPr>
@@ -481,6 +488,7 @@
       <w:r>
         <w:rPr>
           <w:rFonts w:cs="Arial"/>
+          <w:noProof/>
           <w:rtl/>
           <w:lang w:bidi="fa-IR"/>
         </w:rPr>
@@ -575,21 +583,64 @@
       <w:pPr>
         <w:bidi/>
         <w:rPr>
-          <w:rFonts w:hint="cs"/>
+          <w:rFonts w:cs="Arial"/>
+          <w:noProof/>
+          <w:lang w:bidi="fa-IR"/>
+        </w:rPr>
+      </w:pPr>
+    </w:p>
+    <w:p>
+      <w:pPr>
+        <w:bidi/>
+        <w:rPr>
+          <w:rFonts w:cs="Arial"/>
+          <w:noProof/>
+          <w:lang w:bidi="fa-IR"/>
+        </w:rPr>
+      </w:pPr>
+    </w:p>
+    <w:p>
+      <w:pPr>
+        <w:bidi/>
+        <w:rPr>
+          <w:rFonts w:cs="Arial"/>
+          <w:noProof/>
+          <w:lang w:bidi="fa-IR"/>
+        </w:rPr>
+      </w:pPr>
+    </w:p>
+    <w:p>
+      <w:pPr>
+        <w:bidi/>
+        <w:rPr>
+          <w:rFonts w:cs="Arial"/>
+          <w:noProof/>
+          <w:lang w:bidi="fa-IR"/>
+        </w:rPr>
+      </w:pPr>
+    </w:p>
+    <w:p>
+      <w:pPr>
+        <w:bidi/>
+        <w:rPr>
+          <w:rFonts w:cs="Arial"/>
+          <w:noProof/>
           <w:lang w:bidi="fa-IR"/>
         </w:rPr>
       </w:pPr>
       <w:r>
         <w:rPr>
           <w:rFonts w:cs="Arial"/>
-          <w:rtl/>
-          <w:lang w:bidi="fa-IR"/>
-        </w:rPr>
+          <w:noProof/>
+          <w:rtl/>
+          <w:lang w:bidi="fa-IR"/>
+        </w:rPr>
+        <w:lastRenderedPageBreak/>
         <w:drawing>
-          <wp:inline distT="0" distB="0" distL="0" distR="0" wp14:anchorId="0DCE213D" wp14:editId="08D8A8FB">
-            <wp:extent cx="5943600" cy="3236595"/>
-            <wp:effectExtent l="0" t="0" r="0" b="1905"/>
-            <wp:docPr id="10" name="Picture 10"/>
+          <wp:inline distT="0" distB="0" distL="0" distR="0" wp14:anchorId="40D39602" wp14:editId="4147EE44">
+            <wp:extent cx="5943600" cy="3111500"/>
+            <wp:effectExtent l="0" t="0" r="0" b="0"/>
+            <wp:docPr id="12" name="Picture 12"/>
             <wp:cNvGraphicFramePr>
               <a:graphicFrameLocks xmlns:a="http://schemas.openxmlformats.org/drawingml/2006/main" noChangeAspect="1"/>
             </wp:cNvGraphicFramePr>
@@ -609,7 +660,7 @@
                   <pic:spPr>
                     <a:xfrm>
                       <a:off x="0" y="0"/>
-                      <a:ext cx="5943600" cy="3236595"/>
+                      <a:ext cx="5943600" cy="3111500"/>
                     </a:xfrm>
                     <a:prstGeom prst="rect">
                       <a:avLst/>
@@ -621,6 +672,96 @@
           </wp:inline>
         </w:drawing>
       </w:r>
+    </w:p>
+    <w:p>
+      <w:pPr>
+        <w:bidi/>
+        <w:rPr>
+          <w:lang w:bidi="fa-IR"/>
+        </w:rPr>
+      </w:pPr>
+    </w:p>
+    <w:p>
+      <w:pPr>
+        <w:bidi/>
+        <w:rPr>
+          <w:lang w:bidi="fa-IR"/>
+        </w:rPr>
+      </w:pPr>
+      <w:r>
+        <w:rPr>
+          <w:rFonts w:cs="Arial"/>
+          <w:rtl/>
+          <w:lang w:bidi="fa-IR"/>
+        </w:rPr>
+        <w:drawing>
+          <wp:inline distT="0" distB="0" distL="0" distR="0" wp14:anchorId="69435B89" wp14:editId="7398CB70">
+            <wp:extent cx="5943600" cy="3149600"/>
+            <wp:effectExtent l="0" t="0" r="0" b="0"/>
+            <wp:docPr id="7" name="Picture 7"/>
+            <wp:cNvGraphicFramePr>
+              <a:graphicFrameLocks xmlns:a="http://schemas.openxmlformats.org/drawingml/2006/main" noChangeAspect="1"/>
+            </wp:cNvGraphicFramePr>
+            <a:graphic xmlns:a="http://schemas.openxmlformats.org/drawingml/2006/main">
+              <a:graphicData uri="http://schemas.openxmlformats.org/drawingml/2006/picture">
+                <pic:pic xmlns:pic="http://schemas.openxmlformats.org/drawingml/2006/picture">
+                  <pic:nvPicPr>
+                    <pic:cNvPr id="1" name=""/>
+                    <pic:cNvPicPr/>
+                  </pic:nvPicPr>
+                  <pic:blipFill>
+                    <a:blip r:embed="rId13"/>
+                    <a:stretch>
+                      <a:fillRect/>
+                    </a:stretch>
+                  </pic:blipFill>
+                  <pic:spPr>
+                    <a:xfrm>
+                      <a:off x="0" y="0"/>
+                      <a:ext cx="5943600" cy="3149600"/>
+                    </a:xfrm>
+                    <a:prstGeom prst="rect">
+                      <a:avLst/>
+                    </a:prstGeom>
+                  </pic:spPr>
+                </pic:pic>
+              </a:graphicData>
+            </a:graphic>
+          </wp:inline>
+        </w:drawing>
+      </w:r>
+    </w:p>
+    <w:p>
+      <w:pPr>
+        <w:bidi/>
+        <w:rPr>
+          <w:lang w:bidi="fa-IR"/>
+        </w:rPr>
+      </w:pPr>
+    </w:p>
+    <w:p>
+      <w:pPr>
+        <w:bidi/>
+        <w:rPr>
+          <w:lang w:bidi="fa-IR"/>
+        </w:rPr>
+      </w:pPr>
+    </w:p>
+    <w:p>
+      <w:pPr>
+        <w:bidi/>
+        <w:rPr>
+          <w:lang w:bidi="fa-IR"/>
+        </w:rPr>
+      </w:pPr>
+    </w:p>
+    <w:p>
+      <w:pPr>
+        <w:bidi/>
+        <w:rPr>
+          <w:lang w:bidi="fa-IR"/>
+        </w:rPr>
+      </w:pPr>
       <w:bookmarkStart w:id="0" w:name="_GoBack"/>
       <w:bookmarkEnd w:id="0"/>
     </w:p>
@@ -757,6 +898,7 @@
     <w:lsdException w:name="HTML Sample" w:semiHidden="1" w:unhideWhenUsed="1"/>
     <w:lsdException w:name="HTML Typewriter" w:semiHidden="1" w:unhideWhenUsed="1"/>
     <w:lsdException w:name="HTML Variable" w:semiHidden="1" w:unhideWhenUsed="1"/>
+    <w:lsdException w:name="Normal Table" w:semiHidden="1" w:unhideWhenUsed="1"/>
     <w:lsdException w:name="annotation subject" w:semiHidden="1" w:unhideWhenUsed="1"/>
     <w:lsdException w:name="No List" w:semiHidden="1" w:unhideWhenUsed="1"/>
     <w:lsdException w:name="Outline List 1" w:semiHidden="1" w:unhideWhenUsed="1"/>
@@ -803,8 +945,10 @@
     <w:lsdException w:name="Table Subtle 2" w:semiHidden="1" w:unhideWhenUsed="1"/>
     <w:lsdException w:name="Table Web 1" w:semiHidden="1" w:unhideWhenUsed="1"/>
     <w:lsdException w:name="Table Web 2" w:semiHidden="1" w:unhideWhenUsed="1"/>
+    <w:lsdException w:name="Table Web 3" w:semiHidden="1" w:unhideWhenUsed="1"/>
     <w:lsdException w:name="Balloon Text" w:semiHidden="1" w:unhideWhenUsed="1"/>
     <w:lsdException w:name="Table Grid" w:uiPriority="39"/>
+    <w:lsdException w:name="Table Theme" w:semiHidden="1" w:unhideWhenUsed="1"/>
     <w:lsdException w:name="Placeholder Text" w:semiHidden="1"/>
     <w:lsdException w:name="No Spacing" w:uiPriority="1" w:qFormat="1"/>
     <w:lsdException w:name="Light Shading" w:uiPriority="60"/>

</xml_diff>

<commit_message>
Commit all until sat 9
</commit_message>
<xml_diff>
--- a/Matlab-HW01/report.docx
+++ b/Matlab-HW01/report.docx
@@ -186,95 +186,29 @@
           <w:rtl/>
           <w:lang w:bidi="fa-IR"/>
         </w:rPr>
-        <w:t>ردیف اول نویز را در حوزه زمان و ردیف دوم تابع توزیع (</w:t>
-      </w:r>
-      <w:proofErr w:type="spellStart"/>
-      <w:r>
-        <w:rPr>
-          <w:rFonts w:cs="B Nazanin" w:hint="cs"/>
-          <w:sz w:val="24"/>
-          <w:szCs w:val="24"/>
-          <w:rtl/>
-          <w:lang w:bidi="fa-IR"/>
-        </w:rPr>
-        <w:t>هیستوگرام</w:t>
-      </w:r>
-      <w:proofErr w:type="spellEnd"/>
-      <w:r>
-        <w:rPr>
-          <w:rFonts w:cs="B Nazanin" w:hint="cs"/>
-          <w:sz w:val="24"/>
-          <w:szCs w:val="24"/>
-          <w:rtl/>
-          <w:lang w:bidi="fa-IR"/>
-        </w:rPr>
-        <w:t xml:space="preserve">) نویز و ردیف سوم نویز در حوزه فرکانس را نشان </w:t>
-      </w:r>
-      <w:proofErr w:type="spellStart"/>
-      <w:r>
-        <w:rPr>
-          <w:rFonts w:cs="B Nazanin" w:hint="cs"/>
-          <w:sz w:val="24"/>
-          <w:szCs w:val="24"/>
-          <w:rtl/>
-          <w:lang w:bidi="fa-IR"/>
-        </w:rPr>
-        <w:t>می‌دهد</w:t>
-      </w:r>
-      <w:proofErr w:type="spellEnd"/>
-      <w:r>
-        <w:rPr>
-          <w:rFonts w:cs="B Nazanin" w:hint="cs"/>
-          <w:sz w:val="24"/>
-          <w:szCs w:val="24"/>
-          <w:rtl/>
-          <w:lang w:bidi="fa-IR"/>
-        </w:rPr>
-        <w:t>.</w:t>
-      </w:r>
-    </w:p>
-    <w:p>
-      <w:pPr>
-        <w:bidi/>
-        <w:rPr>
-          <w:rFonts w:cs="B Nazanin" w:hint="cs"/>
-          <w:sz w:val="24"/>
-          <w:szCs w:val="24"/>
-          <w:rtl/>
-          <w:lang w:bidi="fa-IR"/>
-        </w:rPr>
-      </w:pPr>
-      <w:r>
-        <w:rPr>
-          <w:rFonts w:cs="B Nazanin" w:hint="cs"/>
-          <w:sz w:val="24"/>
-          <w:szCs w:val="24"/>
-          <w:rtl/>
-          <w:lang w:bidi="fa-IR"/>
-        </w:rPr>
-        <w:t xml:space="preserve">همانطور که مشخص است نویز قسمت سوم تقریب بسیار خوبی از نویز </w:t>
-      </w:r>
-      <w:proofErr w:type="spellStart"/>
-      <w:r>
-        <w:rPr>
-          <w:rFonts w:cs="B Nazanin" w:hint="cs"/>
-          <w:sz w:val="24"/>
-          <w:szCs w:val="24"/>
-          <w:rtl/>
-          <w:lang w:bidi="fa-IR"/>
-        </w:rPr>
-        <w:t>گوسی</w:t>
-      </w:r>
-      <w:proofErr w:type="spellEnd"/>
-      <w:r>
-        <w:rPr>
-          <w:rFonts w:cs="B Nazanin" w:hint="cs"/>
-          <w:sz w:val="24"/>
-          <w:szCs w:val="24"/>
-          <w:rtl/>
-          <w:lang w:bidi="fa-IR"/>
-        </w:rPr>
-        <w:t xml:space="preserve"> است و طیف آن تقریبا خط صاف است.(محور قائم لگاریتمی است). </w:t>
+        <w:t>ردیف اول نویز را در حوزه زمان و ردیف دوم تابع توزیع (هیستوگرام) نویز و ردیف سوم نویز در حوزه فرکانس را نشان می‌دهد.</w:t>
+      </w:r>
+    </w:p>
+    <w:p>
+      <w:pPr>
+        <w:bidi/>
+        <w:rPr>
+          <w:rFonts w:cs="B Nazanin" w:hint="cs"/>
+          <w:sz w:val="24"/>
+          <w:szCs w:val="24"/>
+          <w:rtl/>
+          <w:lang w:bidi="fa-IR"/>
+        </w:rPr>
+      </w:pPr>
+      <w:r>
+        <w:rPr>
+          <w:rFonts w:cs="B Nazanin" w:hint="cs"/>
+          <w:sz w:val="24"/>
+          <w:szCs w:val="24"/>
+          <w:rtl/>
+          <w:lang w:bidi="fa-IR"/>
+        </w:rPr>
+        <w:t xml:space="preserve">همانطور که مشخص است نویز قسمت سوم تقریب بسیار خوبی از نویز گوسی است و طیف آن تقریبا خط صاف است.(محور قائم لگاریتمی است). </w:t>
       </w:r>
     </w:p>
     <w:p>
@@ -336,73 +270,7 @@
           <w:rtl/>
           <w:lang w:bidi="fa-IR"/>
         </w:rPr>
-        <w:t xml:space="preserve"> داده شده دارای 5 قطب و یک صفر است که در شکل زیر نمایش داده شده </w:t>
-      </w:r>
-      <w:proofErr w:type="spellStart"/>
-      <w:r>
-        <w:rPr>
-          <w:rFonts w:cs="B Nazanin" w:hint="cs"/>
-          <w:sz w:val="24"/>
-          <w:szCs w:val="24"/>
-          <w:rtl/>
-          <w:lang w:bidi="fa-IR"/>
-        </w:rPr>
-        <w:t>اند</w:t>
-      </w:r>
-      <w:proofErr w:type="spellEnd"/>
-      <w:r>
-        <w:rPr>
-          <w:rFonts w:cs="B Nazanin" w:hint="cs"/>
-          <w:sz w:val="24"/>
-          <w:szCs w:val="24"/>
-          <w:rtl/>
-          <w:lang w:bidi="fa-IR"/>
-        </w:rPr>
-        <w:t xml:space="preserve">. قطب های آن بسیار نزدیک به دایره واحد </w:t>
-      </w:r>
-      <w:proofErr w:type="spellStart"/>
-      <w:r>
-        <w:rPr>
-          <w:rFonts w:cs="B Nazanin" w:hint="cs"/>
-          <w:sz w:val="24"/>
-          <w:szCs w:val="24"/>
-          <w:rtl/>
-          <w:lang w:bidi="fa-IR"/>
-        </w:rPr>
-        <w:t>می‌باشند</w:t>
-      </w:r>
-      <w:proofErr w:type="spellEnd"/>
-      <w:r>
-        <w:rPr>
-          <w:rFonts w:cs="B Nazanin" w:hint="cs"/>
-          <w:sz w:val="24"/>
-          <w:szCs w:val="24"/>
-          <w:rtl/>
-          <w:lang w:bidi="fa-IR"/>
-        </w:rPr>
-        <w:t xml:space="preserve"> و یک قطب آن دقیقا روی دایره واحد است. فرم قطبی مکان دقیق </w:t>
-      </w:r>
-      <w:proofErr w:type="spellStart"/>
-      <w:r>
-        <w:rPr>
-          <w:rFonts w:cs="B Nazanin" w:hint="cs"/>
-          <w:sz w:val="24"/>
-          <w:szCs w:val="24"/>
-          <w:rtl/>
-          <w:lang w:bidi="fa-IR"/>
-        </w:rPr>
-        <w:t>قطب‌های</w:t>
-      </w:r>
-      <w:proofErr w:type="spellEnd"/>
-      <w:r>
-        <w:rPr>
-          <w:rFonts w:cs="B Nazanin" w:hint="cs"/>
-          <w:sz w:val="24"/>
-          <w:szCs w:val="24"/>
-          <w:rtl/>
-          <w:lang w:bidi="fa-IR"/>
-        </w:rPr>
-        <w:t xml:space="preserve"> آن در جدول زیر آمده است.</w:t>
+        <w:t xml:space="preserve"> داده شده دارای 5 قطب و یک صفر است که در شکل زیر نمایش داده شده اند. قطب های آن بسیار نزدیک به دایره واحد می‌باشند و یک قطب آن دقیقا روی دایره واحد است. فرم قطبی مکان دقیق قطب‌های آن در جدول زیر آمده است.</w:t>
       </w:r>
     </w:p>
     <w:tbl>
@@ -461,7 +329,6 @@
                 <w:lang w:bidi="fa-IR"/>
               </w:rPr>
             </w:pPr>
-            <w:proofErr w:type="gramStart"/>
             <w:r>
               <w:rPr>
                 <w:rFonts w:cs="B Nazanin"/>
@@ -469,17 +336,7 @@
                 <w:szCs w:val="24"/>
                 <w:lang w:bidi="fa-IR"/>
               </w:rPr>
-              <w:t>0.9605,-</w:t>
-            </w:r>
-            <w:proofErr w:type="gramEnd"/>
-            <w:r>
-              <w:rPr>
-                <w:rFonts w:cs="B Nazanin"/>
-                <w:sz w:val="24"/>
-                <w:szCs w:val="24"/>
-                <w:lang w:bidi="fa-IR"/>
-              </w:rPr>
-              <w:t>0.2148pi</w:t>
+              <w:t>0.9605,-0.2148pi</w:t>
             </w:r>
           </w:p>
         </w:tc>
@@ -524,7 +381,6 @@
                 <w:lang w:bidi="fa-IR"/>
               </w:rPr>
             </w:pPr>
-            <w:proofErr w:type="gramStart"/>
             <w:r>
               <w:rPr>
                 <w:rFonts w:cs="B Nazanin"/>
@@ -532,17 +388,7 @@
                 <w:szCs w:val="24"/>
                 <w:lang w:bidi="fa-IR"/>
               </w:rPr>
-              <w:t>0.9899,-</w:t>
-            </w:r>
-            <w:proofErr w:type="gramEnd"/>
-            <w:r>
-              <w:rPr>
-                <w:rFonts w:cs="B Nazanin"/>
-                <w:sz w:val="24"/>
-                <w:szCs w:val="24"/>
-                <w:lang w:bidi="fa-IR"/>
-              </w:rPr>
-              <w:t>0.75pi</w:t>
+              <w:t>0.9899,-0.75pi</w:t>
             </w:r>
           </w:p>
         </w:tc>
@@ -724,7 +570,6 @@
         </w:rPr>
         <w:t xml:space="preserve">با استفاده از دستور </w:t>
       </w:r>
-      <w:proofErr w:type="spellStart"/>
       <w:r>
         <w:rPr>
           <w:rFonts w:cs="B Nazanin"/>
@@ -734,40 +579,16 @@
         </w:rPr>
         <w:t>freqz</w:t>
       </w:r>
-      <w:proofErr w:type="spellEnd"/>
-      <w:r>
-        <w:rPr>
-          <w:rFonts w:cs="B Nazanin" w:hint="cs"/>
-          <w:sz w:val="24"/>
-          <w:szCs w:val="24"/>
-          <w:rtl/>
-          <w:lang w:bidi="fa-IR"/>
-        </w:rPr>
-        <w:t xml:space="preserve"> به راحتی </w:t>
-      </w:r>
-      <w:proofErr w:type="spellStart"/>
-      <w:r>
-        <w:rPr>
-          <w:rFonts w:cs="B Nazanin" w:hint="cs"/>
-          <w:sz w:val="24"/>
-          <w:szCs w:val="24"/>
-          <w:rtl/>
-          <w:lang w:bidi="fa-IR"/>
-        </w:rPr>
-        <w:t>می‌توان</w:t>
-      </w:r>
-      <w:proofErr w:type="spellEnd"/>
-      <w:r>
-        <w:rPr>
-          <w:rFonts w:cs="B Nazanin" w:hint="cs"/>
-          <w:sz w:val="24"/>
-          <w:szCs w:val="24"/>
-          <w:rtl/>
-          <w:lang w:bidi="fa-IR"/>
-        </w:rPr>
-        <w:t xml:space="preserve"> به طیف آن رسید. که در شکل زیر طیف آن برحسب </w:t>
-      </w:r>
-      <w:proofErr w:type="spellStart"/>
+      <w:r>
+        <w:rPr>
+          <w:rFonts w:cs="B Nazanin" w:hint="cs"/>
+          <w:sz w:val="24"/>
+          <w:szCs w:val="24"/>
+          <w:rtl/>
+          <w:lang w:bidi="fa-IR"/>
+        </w:rPr>
+        <w:t xml:space="preserve"> به راحتی می‌توان به طیف آن رسید. که در شکل زیر طیف آن برحسب </w:t>
+      </w:r>
       <w:r>
         <w:rPr>
           <w:rFonts w:cs="B Nazanin"/>
@@ -777,7 +598,6 @@
         </w:rPr>
         <w:t>db</w:t>
       </w:r>
-      <w:proofErr w:type="spellEnd"/>
       <w:r>
         <w:rPr>
           <w:rFonts w:cs="B Nazanin" w:hint="cs"/>
@@ -864,95 +684,7 @@
           <w:rtl/>
           <w:lang w:bidi="fa-IR"/>
         </w:rPr>
-        <w:t xml:space="preserve">بخاطر قطب در </w:t>
-      </w:r>
-      <w:proofErr w:type="spellStart"/>
-      <w:r>
-        <w:rPr>
-          <w:rFonts w:cs="B Nazanin" w:hint="cs"/>
-          <w:sz w:val="24"/>
-          <w:szCs w:val="24"/>
-          <w:rtl/>
-          <w:lang w:bidi="fa-IR"/>
-        </w:rPr>
-        <w:t>زوایه</w:t>
-      </w:r>
-      <w:proofErr w:type="spellEnd"/>
-      <w:r>
-        <w:rPr>
-          <w:rFonts w:cs="B Nazanin" w:hint="cs"/>
-          <w:sz w:val="24"/>
-          <w:szCs w:val="24"/>
-          <w:rtl/>
-          <w:lang w:bidi="fa-IR"/>
-        </w:rPr>
-        <w:t xml:space="preserve"> صفر روی دایره واحد، طیف در نزدیکی صفر به بینهایت میل ‌</w:t>
-      </w:r>
-      <w:proofErr w:type="spellStart"/>
-      <w:r>
-        <w:rPr>
-          <w:rFonts w:cs="B Nazanin" w:hint="cs"/>
-          <w:sz w:val="24"/>
-          <w:szCs w:val="24"/>
-          <w:rtl/>
-          <w:lang w:bidi="fa-IR"/>
-        </w:rPr>
-        <w:t>می‌کند</w:t>
-      </w:r>
-      <w:proofErr w:type="spellEnd"/>
-      <w:r>
-        <w:rPr>
-          <w:rFonts w:cs="B Nazanin" w:hint="cs"/>
-          <w:sz w:val="24"/>
-          <w:szCs w:val="24"/>
-          <w:rtl/>
-          <w:lang w:bidi="fa-IR"/>
-        </w:rPr>
-        <w:t xml:space="preserve">. همچنین در </w:t>
-      </w:r>
-      <w:proofErr w:type="spellStart"/>
-      <w:r>
-        <w:rPr>
-          <w:rFonts w:cs="B Nazanin" w:hint="cs"/>
-          <w:sz w:val="24"/>
-          <w:szCs w:val="24"/>
-          <w:rtl/>
-          <w:lang w:bidi="fa-IR"/>
-        </w:rPr>
-        <w:t>زوایه</w:t>
-      </w:r>
-      <w:proofErr w:type="spellEnd"/>
-      <w:r>
-        <w:rPr>
-          <w:rFonts w:cs="B Nazanin" w:hint="cs"/>
-          <w:sz w:val="24"/>
-          <w:szCs w:val="24"/>
-          <w:rtl/>
-          <w:lang w:bidi="fa-IR"/>
-        </w:rPr>
-        <w:t xml:space="preserve"> گفته شده در جدول بالا مرتبط با مکان قطب ها، قله های نوک تیزی در آن زوایا در شکل بالا دیده </w:t>
-      </w:r>
-      <w:proofErr w:type="spellStart"/>
-      <w:r>
-        <w:rPr>
-          <w:rFonts w:cs="B Nazanin" w:hint="cs"/>
-          <w:sz w:val="24"/>
-          <w:szCs w:val="24"/>
-          <w:rtl/>
-          <w:lang w:bidi="fa-IR"/>
-        </w:rPr>
-        <w:t>می‌شود</w:t>
-      </w:r>
-      <w:proofErr w:type="spellEnd"/>
-      <w:r>
-        <w:rPr>
-          <w:rFonts w:cs="B Nazanin" w:hint="cs"/>
-          <w:sz w:val="24"/>
-          <w:szCs w:val="24"/>
-          <w:rtl/>
-          <w:lang w:bidi="fa-IR"/>
-        </w:rPr>
-        <w:t>.</w:t>
+        <w:t>بخاطر قطب در زوایه صفر روی دایره واحد، طیف در نزدیکی صفر به بینهایت میل ‌می‌کند. همچنین در زوایه گفته شده در جدول بالا مرتبط با مکان قطب ها، قله های نوک تیزی در آن زوایا در شکل بالا دیده می‌شود.</w:t>
       </w:r>
     </w:p>
     <w:p>
@@ -1015,51 +747,7 @@
           <w:rtl/>
           <w:lang w:bidi="fa-IR"/>
         </w:rPr>
-        <w:t xml:space="preserve"> و ورودی نویز سفید </w:t>
-      </w:r>
-      <w:proofErr w:type="spellStart"/>
-      <w:r>
-        <w:rPr>
-          <w:rFonts w:cs="B Nazanin" w:hint="cs"/>
-          <w:sz w:val="24"/>
-          <w:szCs w:val="24"/>
-          <w:rtl/>
-          <w:lang w:bidi="fa-IR"/>
-        </w:rPr>
-        <w:t>گوسی</w:t>
-      </w:r>
-      <w:proofErr w:type="spellEnd"/>
-      <w:r>
-        <w:rPr>
-          <w:rFonts w:cs="B Nazanin" w:hint="cs"/>
-          <w:sz w:val="24"/>
-          <w:szCs w:val="24"/>
-          <w:rtl/>
-          <w:lang w:bidi="fa-IR"/>
-        </w:rPr>
-        <w:t xml:space="preserve"> با </w:t>
-      </w:r>
-      <w:proofErr w:type="spellStart"/>
-      <w:r>
-        <w:rPr>
-          <w:rFonts w:cs="B Nazanin" w:hint="cs"/>
-          <w:sz w:val="24"/>
-          <w:szCs w:val="24"/>
-          <w:rtl/>
-          <w:lang w:bidi="fa-IR"/>
-        </w:rPr>
-        <w:t>واریانس</w:t>
-      </w:r>
-      <w:proofErr w:type="spellEnd"/>
-      <w:r>
-        <w:rPr>
-          <w:rFonts w:cs="B Nazanin" w:hint="cs"/>
-          <w:sz w:val="24"/>
-          <w:szCs w:val="24"/>
-          <w:rtl/>
-          <w:lang w:bidi="fa-IR"/>
-        </w:rPr>
-        <w:t xml:space="preserve"> واحد، سیگنال </w:t>
+        <w:t xml:space="preserve"> و ورودی نویز سفید گوسی با واریانس واحد، سیگنال </w:t>
       </w:r>
       <w:r>
         <w:rPr>
@@ -1078,29 +766,7 @@
           <w:rtl/>
           <w:lang w:bidi="fa-IR"/>
         </w:rPr>
-        <w:t xml:space="preserve"> به شکل زیر ایجاد </w:t>
-      </w:r>
-      <w:proofErr w:type="spellStart"/>
-      <w:r>
-        <w:rPr>
-          <w:rFonts w:cs="B Nazanin" w:hint="cs"/>
-          <w:sz w:val="24"/>
-          <w:szCs w:val="24"/>
-          <w:rtl/>
-          <w:lang w:bidi="fa-IR"/>
-        </w:rPr>
-        <w:t>می‌شود</w:t>
-      </w:r>
-      <w:proofErr w:type="spellEnd"/>
-      <w:r>
-        <w:rPr>
-          <w:rFonts w:cs="B Nazanin" w:hint="cs"/>
-          <w:sz w:val="24"/>
-          <w:szCs w:val="24"/>
-          <w:rtl/>
-          <w:lang w:bidi="fa-IR"/>
-        </w:rPr>
-        <w:t xml:space="preserve">. </w:t>
+        <w:t xml:space="preserve"> به شکل زیر ایجاد می‌شود. </w:t>
       </w:r>
     </w:p>
     <w:p>
@@ -1201,29 +867,7 @@
           <w:rtl/>
           <w:lang w:bidi="fa-IR"/>
         </w:rPr>
-        <w:t xml:space="preserve">ابتدا به </w:t>
-      </w:r>
-      <w:proofErr w:type="spellStart"/>
-      <w:r>
-        <w:rPr>
-          <w:rFonts w:cs="B Nazanin" w:hint="cs"/>
-          <w:sz w:val="24"/>
-          <w:szCs w:val="24"/>
-          <w:rtl/>
-          <w:lang w:bidi="fa-IR"/>
-        </w:rPr>
-        <w:t>ازای</w:t>
-      </w:r>
-      <w:proofErr w:type="spellEnd"/>
-      <w:r>
-        <w:rPr>
-          <w:rFonts w:cs="B Nazanin" w:hint="cs"/>
-          <w:sz w:val="24"/>
-          <w:szCs w:val="24"/>
-          <w:rtl/>
-          <w:lang w:bidi="fa-IR"/>
-        </w:rPr>
-        <w:t xml:space="preserve"> مرتبه های مختلف </w:t>
+        <w:t xml:space="preserve">ابتدا به ازای مرتبه های مختلف </w:t>
       </w:r>
       <w:r>
         <w:rPr>
@@ -1273,7 +917,6 @@
         </w:rPr>
         <w:t xml:space="preserve"> با استفاده از دستور </w:t>
       </w:r>
-      <w:proofErr w:type="spellStart"/>
       <w:r>
         <w:rPr>
           <w:rFonts w:cs="B Nazanin"/>
@@ -1283,7 +926,6 @@
         </w:rPr>
         <w:t>ar</w:t>
       </w:r>
-      <w:proofErr w:type="spellEnd"/>
       <w:r>
         <w:rPr>
           <w:rFonts w:cs="B Nazanin" w:hint="cs"/>
@@ -1311,29 +953,7 @@
           <w:rtl/>
           <w:lang w:bidi="fa-IR"/>
         </w:rPr>
-        <w:t xml:space="preserve"> معرفی شده در قسمت ب بدست آمد. سپس به </w:t>
-      </w:r>
-      <w:proofErr w:type="spellStart"/>
-      <w:r>
-        <w:rPr>
-          <w:rFonts w:cs="B Nazanin" w:hint="cs"/>
-          <w:sz w:val="24"/>
-          <w:szCs w:val="24"/>
-          <w:rtl/>
-          <w:lang w:bidi="fa-IR"/>
-        </w:rPr>
-        <w:t>ازای</w:t>
-      </w:r>
-      <w:proofErr w:type="spellEnd"/>
-      <w:r>
-        <w:rPr>
-          <w:rFonts w:cs="B Nazanin" w:hint="cs"/>
-          <w:sz w:val="24"/>
-          <w:szCs w:val="24"/>
-          <w:rtl/>
-          <w:lang w:bidi="fa-IR"/>
-        </w:rPr>
-        <w:t xml:space="preserve"> هر مقدار </w:t>
+        <w:t xml:space="preserve"> معرفی شده در قسمت ب بدست آمد. سپس به ازای هر مقدار </w:t>
       </w:r>
       <w:r>
         <w:rPr>
@@ -1354,7 +974,6 @@
         </w:rPr>
         <w:t xml:space="preserve"> مقادیر خطای مدل </w:t>
       </w:r>
-      <w:proofErr w:type="spellStart"/>
       <w:r>
         <w:rPr>
           <w:rFonts w:cs="B Nazanin"/>
@@ -1364,7 +983,6 @@
         </w:rPr>
         <w:t>levinson-durbin</w:t>
       </w:r>
-      <w:proofErr w:type="spellEnd"/>
       <w:r>
         <w:rPr>
           <w:rFonts w:cs="B Nazanin" w:hint="cs"/>
@@ -1511,51 +1129,7 @@
           <w:lang w:bidi="fa-IR"/>
         </w:rPr>
         <w:lastRenderedPageBreak/>
-        <w:t xml:space="preserve">در این حالت شکل بالا به سادگی نشان </w:t>
-      </w:r>
-      <w:proofErr w:type="spellStart"/>
-      <w:r>
-        <w:rPr>
-          <w:rFonts w:cs="B Nazanin" w:hint="cs"/>
-          <w:sz w:val="24"/>
-          <w:szCs w:val="24"/>
-          <w:rtl/>
-          <w:lang w:bidi="fa-IR"/>
-        </w:rPr>
-        <w:t>می‌دهد</w:t>
-      </w:r>
-      <w:proofErr w:type="spellEnd"/>
-      <w:r>
-        <w:rPr>
-          <w:rFonts w:cs="B Nazanin" w:hint="cs"/>
-          <w:sz w:val="24"/>
-          <w:szCs w:val="24"/>
-          <w:rtl/>
-          <w:lang w:bidi="fa-IR"/>
-        </w:rPr>
-        <w:t xml:space="preserve"> که یک مقدار گپ بزرگ به </w:t>
-      </w:r>
-      <w:proofErr w:type="spellStart"/>
-      <w:r>
-        <w:rPr>
-          <w:rFonts w:cs="B Nazanin" w:hint="cs"/>
-          <w:sz w:val="24"/>
-          <w:szCs w:val="24"/>
-          <w:rtl/>
-          <w:lang w:bidi="fa-IR"/>
-        </w:rPr>
-        <w:t>ازای</w:t>
-      </w:r>
-      <w:proofErr w:type="spellEnd"/>
-      <w:r>
-        <w:rPr>
-          <w:rFonts w:cs="B Nazanin" w:hint="cs"/>
-          <w:sz w:val="24"/>
-          <w:szCs w:val="24"/>
-          <w:rtl/>
-          <w:lang w:bidi="fa-IR"/>
-        </w:rPr>
-        <w:t xml:space="preserve"> </w:t>
+        <w:t xml:space="preserve">در این حالت شکل بالا به سادگی نشان می‌دهد که یک مقدار گپ بزرگ به ازای </w:t>
       </w:r>
       <w:r>
         <w:rPr>
@@ -1574,29 +1148,7 @@
           <w:rtl/>
           <w:lang w:bidi="fa-IR"/>
         </w:rPr>
-        <w:t xml:space="preserve"> اتفاق </w:t>
-      </w:r>
-      <w:proofErr w:type="spellStart"/>
-      <w:r>
-        <w:rPr>
-          <w:rFonts w:cs="B Nazanin" w:hint="cs"/>
-          <w:sz w:val="24"/>
-          <w:szCs w:val="24"/>
-          <w:rtl/>
-          <w:lang w:bidi="fa-IR"/>
-        </w:rPr>
-        <w:t>می‌افتد</w:t>
-      </w:r>
-      <w:proofErr w:type="spellEnd"/>
-      <w:r>
-        <w:rPr>
-          <w:rFonts w:cs="B Nazanin" w:hint="cs"/>
-          <w:sz w:val="24"/>
-          <w:szCs w:val="24"/>
-          <w:rtl/>
-          <w:lang w:bidi="fa-IR"/>
-        </w:rPr>
-        <w:t xml:space="preserve">. این افت نشان می دهد که مقدار </w:t>
+        <w:t xml:space="preserve"> اتفاق می‌افتد. این افت نشان می دهد که مقدار </w:t>
       </w:r>
       <w:r>
         <w:rPr>
@@ -1617,7 +1169,6 @@
         </w:rPr>
         <w:t xml:space="preserve"> مناسب است. همچنین معیار خطای </w:t>
       </w:r>
-      <w:proofErr w:type="spellStart"/>
       <w:r>
         <w:rPr>
           <w:rFonts w:cs="B Nazanin"/>
@@ -1627,60 +1178,15 @@
         </w:rPr>
         <w:t>levinson</w:t>
       </w:r>
-      <w:proofErr w:type="spellEnd"/>
-      <w:r>
-        <w:rPr>
-          <w:rFonts w:cs="B Nazanin" w:hint="cs"/>
-          <w:sz w:val="24"/>
-          <w:szCs w:val="24"/>
-          <w:rtl/>
-          <w:lang w:bidi="fa-IR"/>
-        </w:rPr>
-        <w:t xml:space="preserve"> به صورت نسبی افت بیشتری را نشان </w:t>
-      </w:r>
-      <w:proofErr w:type="spellStart"/>
-      <w:r>
-        <w:rPr>
-          <w:rFonts w:cs="B Nazanin" w:hint="cs"/>
-          <w:sz w:val="24"/>
-          <w:szCs w:val="24"/>
-          <w:rtl/>
-          <w:lang w:bidi="fa-IR"/>
-        </w:rPr>
-        <w:t>می‌دهد</w:t>
-      </w:r>
-      <w:proofErr w:type="spellEnd"/>
-      <w:r>
-        <w:rPr>
-          <w:rFonts w:cs="B Nazanin" w:hint="cs"/>
-          <w:sz w:val="24"/>
-          <w:szCs w:val="24"/>
-          <w:rtl/>
-          <w:lang w:bidi="fa-IR"/>
-        </w:rPr>
-        <w:t xml:space="preserve"> این </w:t>
-      </w:r>
-      <w:proofErr w:type="spellStart"/>
-      <w:r>
-        <w:rPr>
-          <w:rFonts w:cs="B Nazanin" w:hint="cs"/>
-          <w:sz w:val="24"/>
-          <w:szCs w:val="24"/>
-          <w:rtl/>
-          <w:lang w:bidi="fa-IR"/>
-        </w:rPr>
-        <w:t>درحالیست</w:t>
-      </w:r>
-      <w:proofErr w:type="spellEnd"/>
-      <w:r>
-        <w:rPr>
-          <w:rFonts w:cs="B Nazanin" w:hint="cs"/>
-          <w:sz w:val="24"/>
-          <w:szCs w:val="24"/>
-          <w:rtl/>
-          <w:lang w:bidi="fa-IR"/>
-        </w:rPr>
-        <w:t xml:space="preserve"> که مقدار </w:t>
+      <w:r>
+        <w:rPr>
+          <w:rFonts w:cs="B Nazanin" w:hint="cs"/>
+          <w:sz w:val="24"/>
+          <w:szCs w:val="24"/>
+          <w:rtl/>
+          <w:lang w:bidi="fa-IR"/>
+        </w:rPr>
+        <w:t xml:space="preserve"> به صورت نسبی افت بیشتری را نشان می‌دهد این درحالیست که مقدار </w:t>
       </w:r>
       <w:r>
         <w:rPr>
@@ -1755,7 +1261,6 @@
         </w:rPr>
         <w:t xml:space="preserve">ا استفاده از دستور </w:t>
       </w:r>
-      <w:proofErr w:type="spellStart"/>
       <w:r>
         <w:rPr>
           <w:rFonts w:cs="B Nazanin"/>
@@ -1765,7 +1270,6 @@
         </w:rPr>
         <w:t>pyulear</w:t>
       </w:r>
-      <w:proofErr w:type="spellEnd"/>
       <w:r>
         <w:rPr>
           <w:rFonts w:cs="B Nazanin" w:hint="cs"/>
@@ -1906,27 +1410,15 @@
           <w:lang w:bidi="fa-IR"/>
         </w:rPr>
       </w:pPr>
-      <w:proofErr w:type="spellStart"/>
-      <w:r>
-        <w:rPr>
-          <w:rFonts w:cs="B Nazanin" w:hint="cs"/>
-          <w:sz w:val="24"/>
-          <w:szCs w:val="24"/>
-          <w:rtl/>
-          <w:lang w:bidi="fa-IR"/>
-        </w:rPr>
-        <w:t>ضرایب</w:t>
-      </w:r>
-      <w:proofErr w:type="spellEnd"/>
-      <w:r>
-        <w:rPr>
-          <w:rFonts w:cs="B Nazanin" w:hint="cs"/>
-          <w:sz w:val="24"/>
-          <w:szCs w:val="24"/>
-          <w:rtl/>
-          <w:lang w:bidi="fa-IR"/>
-        </w:rPr>
-        <w:t xml:space="preserve"> </w:t>
+      <w:r>
+        <w:rPr>
+          <w:rFonts w:cs="B Nazanin" w:hint="cs"/>
+          <w:sz w:val="24"/>
+          <w:szCs w:val="24"/>
+          <w:rtl/>
+          <w:lang w:bidi="fa-IR"/>
+        </w:rPr>
+        <w:t xml:space="preserve">ضرایب </w:t>
       </w:r>
       <w:r>
         <w:rPr>
@@ -1945,29 +1437,7 @@
           <w:rtl/>
           <w:lang w:bidi="fa-IR"/>
         </w:rPr>
-        <w:t xml:space="preserve"> با استفاده از </w:t>
-      </w:r>
-      <w:proofErr w:type="spellStart"/>
-      <w:r>
-        <w:rPr>
-          <w:rFonts w:cs="B Nazanin" w:hint="cs"/>
-          <w:sz w:val="24"/>
-          <w:szCs w:val="24"/>
-          <w:rtl/>
-          <w:lang w:bidi="fa-IR"/>
-        </w:rPr>
-        <w:t>الگوریتم</w:t>
-      </w:r>
-      <w:proofErr w:type="spellEnd"/>
-      <w:r>
-        <w:rPr>
-          <w:rFonts w:cs="B Nazanin" w:hint="cs"/>
-          <w:sz w:val="24"/>
-          <w:szCs w:val="24"/>
-          <w:rtl/>
-          <w:lang w:bidi="fa-IR"/>
-        </w:rPr>
-        <w:t xml:space="preserve"> های مختلف در جدول زیر نشان داده است. </w:t>
+        <w:t xml:space="preserve"> با استفاده از الگوریتم های مختلف در جدول زیر نشان داده است. </w:t>
       </w:r>
     </w:p>
     <w:tbl>
@@ -3146,29 +2616,7 @@
           <w:rtl/>
           <w:lang w:bidi="fa-IR"/>
         </w:rPr>
-        <w:t xml:space="preserve">مشاهده </w:t>
-      </w:r>
-      <w:proofErr w:type="spellStart"/>
-      <w:r>
-        <w:rPr>
-          <w:rFonts w:cs="B Nazanin" w:hint="cs"/>
-          <w:sz w:val="24"/>
-          <w:szCs w:val="24"/>
-          <w:rtl/>
-          <w:lang w:bidi="fa-IR"/>
-        </w:rPr>
-        <w:t>می‌شود</w:t>
-      </w:r>
-      <w:proofErr w:type="spellEnd"/>
-      <w:r>
-        <w:rPr>
-          <w:rFonts w:cs="B Nazanin" w:hint="cs"/>
-          <w:sz w:val="24"/>
-          <w:szCs w:val="24"/>
-          <w:rtl/>
-          <w:lang w:bidi="fa-IR"/>
-        </w:rPr>
-        <w:t xml:space="preserve"> مقادیر </w:t>
+        <w:t xml:space="preserve">مشاهده می‌شود مقادیر </w:t>
       </w:r>
       <w:r>
         <w:rPr>
@@ -3246,31 +2694,8 @@
           <w:rtl/>
           <w:lang w:bidi="fa-IR"/>
         </w:rPr>
-        <w:t xml:space="preserve">طیف سیگنال به </w:t>
-      </w:r>
-      <w:proofErr w:type="spellStart"/>
-      <w:r>
-        <w:rPr>
-          <w:rFonts w:cs="B Nazanin" w:hint="cs"/>
-          <w:sz w:val="24"/>
-          <w:szCs w:val="24"/>
-          <w:rtl/>
-          <w:lang w:bidi="fa-IR"/>
-        </w:rPr>
-        <w:t>ازای</w:t>
-      </w:r>
-      <w:proofErr w:type="spellEnd"/>
-      <w:r>
-        <w:rPr>
-          <w:rFonts w:cs="B Nazanin" w:hint="cs"/>
-          <w:sz w:val="24"/>
-          <w:szCs w:val="24"/>
-          <w:rtl/>
-          <w:lang w:bidi="fa-IR"/>
-        </w:rPr>
-        <w:t xml:space="preserve"> روش های مختلف بالا به همراه مقایسه با طیف واقعی و همچنین دستور </w:t>
-      </w:r>
-      <w:proofErr w:type="spellStart"/>
+        <w:t xml:space="preserve">طیف سیگنال به ازای روش های مختلف بالا به همراه مقایسه با طیف واقعی و همچنین دستور </w:t>
+      </w:r>
       <w:r>
         <w:rPr>
           <w:rFonts w:cs="B Nazanin"/>
@@ -3280,7 +2705,6 @@
         </w:rPr>
         <w:t>pyulear</w:t>
       </w:r>
-      <w:proofErr w:type="spellEnd"/>
       <w:r>
         <w:rPr>
           <w:rFonts w:cs="B Nazanin" w:hint="cs"/>
@@ -3608,31 +3032,8 @@
           <w:rtl/>
           <w:lang w:bidi="fa-IR"/>
         </w:rPr>
-        <w:t xml:space="preserve">روش </w:t>
-      </w:r>
-      <w:proofErr w:type="spellStart"/>
-      <w:r>
-        <w:rPr>
-          <w:rFonts w:cs="B Nazanin" w:hint="cs"/>
-          <w:sz w:val="24"/>
-          <w:szCs w:val="24"/>
-          <w:rtl/>
-          <w:lang w:bidi="fa-IR"/>
-        </w:rPr>
-        <w:t>پریودوگرام</w:t>
-      </w:r>
-      <w:proofErr w:type="spellEnd"/>
-      <w:r>
-        <w:rPr>
-          <w:rFonts w:cs="B Nazanin" w:hint="cs"/>
-          <w:sz w:val="24"/>
-          <w:szCs w:val="24"/>
-          <w:rtl/>
-          <w:lang w:bidi="fa-IR"/>
-        </w:rPr>
-        <w:t xml:space="preserve"> با استفاده از دستور </w:t>
-      </w:r>
-      <w:proofErr w:type="spellStart"/>
+        <w:t xml:space="preserve">روش پریودوگرام با استفاده از دستور </w:t>
+      </w:r>
       <w:r>
         <w:rPr>
           <w:rFonts w:cs="B Nazanin"/>
@@ -3642,38 +3043,15 @@
         </w:rPr>
         <w:t>peridogram</w:t>
       </w:r>
-      <w:proofErr w:type="spellEnd"/>
-      <w:r>
-        <w:rPr>
-          <w:rFonts w:cs="B Nazanin" w:hint="cs"/>
-          <w:sz w:val="24"/>
-          <w:szCs w:val="24"/>
-          <w:rtl/>
-          <w:lang w:bidi="fa-IR"/>
-        </w:rPr>
-        <w:t xml:space="preserve"> و اعمال پنجره </w:t>
-      </w:r>
-      <w:proofErr w:type="spellStart"/>
-      <w:r>
-        <w:rPr>
-          <w:rFonts w:cs="B Nazanin" w:hint="cs"/>
-          <w:sz w:val="24"/>
-          <w:szCs w:val="24"/>
-          <w:rtl/>
-          <w:lang w:bidi="fa-IR"/>
-        </w:rPr>
-        <w:t>هنینگ</w:t>
-      </w:r>
-      <w:proofErr w:type="spellEnd"/>
-      <w:r>
-        <w:rPr>
-          <w:rFonts w:cs="B Nazanin" w:hint="cs"/>
-          <w:sz w:val="24"/>
-          <w:szCs w:val="24"/>
-          <w:rtl/>
-          <w:lang w:bidi="fa-IR"/>
-        </w:rPr>
-        <w:t xml:space="preserve"> به صورت زیر خواهد بود.</w:t>
+      <w:r>
+        <w:rPr>
+          <w:rFonts w:cs="B Nazanin" w:hint="cs"/>
+          <w:sz w:val="24"/>
+          <w:szCs w:val="24"/>
+          <w:rtl/>
+          <w:lang w:bidi="fa-IR"/>
+        </w:rPr>
+        <w:t xml:space="preserve"> و اعمال پنجره هنینگ به صورت زیر خواهد بود.</w:t>
       </w:r>
     </w:p>
     <w:p>
@@ -4335,29 +3713,7 @@
           <w:rtl/>
           <w:lang w:bidi="fa-IR"/>
         </w:rPr>
-        <w:t xml:space="preserve"> در شکل زیر (قسمت بالایی) و سیگنال </w:t>
-      </w:r>
-      <w:proofErr w:type="spellStart"/>
-      <w:r>
-        <w:rPr>
-          <w:rFonts w:cs="B Nazanin" w:hint="cs"/>
-          <w:sz w:val="24"/>
-          <w:szCs w:val="24"/>
-          <w:rtl/>
-          <w:lang w:bidi="fa-IR"/>
-        </w:rPr>
-        <w:t>تاکوگرام</w:t>
-      </w:r>
-      <w:proofErr w:type="spellEnd"/>
-      <w:r>
-        <w:rPr>
-          <w:rFonts w:cs="B Nazanin" w:hint="cs"/>
-          <w:sz w:val="24"/>
-          <w:szCs w:val="24"/>
-          <w:rtl/>
-          <w:lang w:bidi="fa-IR"/>
-        </w:rPr>
-        <w:t xml:space="preserve"> (قسمت پایینی) در زیر رسم شده است.</w:t>
+        <w:t xml:space="preserve"> در شکل زیر (قسمت بالایی) و سیگنال تاکوگرام (قسمت پایینی) در زیر رسم شده است.</w:t>
       </w:r>
     </w:p>
     <w:p>
@@ -4492,15 +3848,359 @@
       <w:pPr>
         <w:bidi/>
         <w:rPr>
-          <w:rFonts w:cs="B Nazanin" w:hint="cs"/>
-          <w:sz w:val="24"/>
-          <w:szCs w:val="24"/>
-          <w:rtl/>
-          <w:lang w:bidi="fa-IR"/>
-        </w:rPr>
-      </w:pPr>
-      <w:bookmarkStart w:id="0" w:name="_GoBack"/>
-      <w:bookmarkEnd w:id="0"/>
+          <w:rFonts w:cs="B Nazanin"/>
+          <w:sz w:val="24"/>
+          <w:szCs w:val="24"/>
+          <w:rtl/>
+          <w:lang w:bidi="fa-IR"/>
+        </w:rPr>
+      </w:pPr>
+    </w:p>
+    <w:p>
+      <w:pPr>
+        <w:bidi/>
+        <w:rPr>
+          <w:rFonts w:cs="B Nazanin"/>
+          <w:sz w:val="24"/>
+          <w:szCs w:val="24"/>
+          <w:lang w:bidi="fa-IR"/>
+        </w:rPr>
+      </w:pPr>
+      <w:r>
+        <w:rPr>
+          <w:rFonts w:cs="B Nazanin" w:hint="cs"/>
+          <w:sz w:val="24"/>
+          <w:szCs w:val="24"/>
+          <w:rtl/>
+          <w:lang w:bidi="fa-IR"/>
+        </w:rPr>
+        <w:t xml:space="preserve">با استفاده از تابع </w:t>
+      </w:r>
+      <w:r>
+        <w:rPr>
+          <w:rFonts w:cs="B Nazanin"/>
+          <w:sz w:val="24"/>
+          <w:szCs w:val="24"/>
+          <w:lang w:bidi="fa-IR"/>
+        </w:rPr>
+        <w:t>myFindPeaks</w:t>
+      </w:r>
+      <w:r>
+        <w:rPr>
+          <w:rFonts w:cs="B Nazanin"/>
+          <w:sz w:val="24"/>
+          <w:szCs w:val="24"/>
+          <w:lang w:bidi="fa-IR"/>
+        </w:rPr>
+        <w:t>3</w:t>
+      </w:r>
+    </w:p>
+    <w:p>
+      <w:pPr>
+        <w:bidi/>
+        <w:rPr>
+          <w:rFonts w:cs="B Nazanin"/>
+          <w:sz w:val="24"/>
+          <w:szCs w:val="24"/>
+          <w:rtl/>
+          <w:lang w:bidi="fa-IR"/>
+        </w:rPr>
+      </w:pPr>
+      <w:r>
+        <w:rPr>
+          <w:rFonts w:cs="B Nazanin" w:hint="cs"/>
+          <w:sz w:val="24"/>
+          <w:szCs w:val="24"/>
+          <w:rtl/>
+          <w:lang w:bidi="fa-IR"/>
+        </w:rPr>
+        <w:t xml:space="preserve">مهم ترین خاصیت استفاده شد در این تابع استفاده از یک فیلتر </w:t>
+      </w:r>
+      <w:r>
+        <w:rPr>
+          <w:rFonts w:cs="B Nazanin"/>
+          <w:sz w:val="24"/>
+          <w:szCs w:val="24"/>
+          <w:lang w:bidi="fa-IR"/>
+        </w:rPr>
+        <w:t>FIR</w:t>
+      </w:r>
+      <w:r>
+        <w:rPr>
+          <w:rFonts w:cs="B Nazanin" w:hint="cs"/>
+          <w:sz w:val="24"/>
+          <w:szCs w:val="24"/>
+          <w:rtl/>
+          <w:lang w:bidi="fa-IR"/>
+        </w:rPr>
+        <w:t xml:space="preserve"> است. این فیلتر از دو </w:t>
+      </w:r>
+      <w:r>
+        <w:rPr>
+          <w:rFonts w:cs="B Nazanin"/>
+          <w:sz w:val="24"/>
+          <w:szCs w:val="24"/>
+          <w:lang w:bidi="fa-IR"/>
+        </w:rPr>
+        <w:t>moving average</w:t>
+      </w:r>
+      <w:r>
+        <w:rPr>
+          <w:rFonts w:cs="B Nazanin" w:hint="cs"/>
+          <w:sz w:val="24"/>
+          <w:szCs w:val="24"/>
+          <w:rtl/>
+          <w:lang w:bidi="fa-IR"/>
+        </w:rPr>
+        <w:t xml:space="preserve"> مستطیلی درست شده است. اولی با طول </w:t>
+      </w:r>
+      <w:r>
+        <w:rPr>
+          <w:rFonts w:cs="B Nazanin"/>
+          <w:sz w:val="24"/>
+          <w:szCs w:val="24"/>
+          <w:lang w:bidi="fa-IR"/>
+        </w:rPr>
+        <w:t>mainLobe</w:t>
+      </w:r>
+      <w:r>
+        <w:rPr>
+          <w:rFonts w:cs="B Nazanin" w:hint="cs"/>
+          <w:sz w:val="24"/>
+          <w:szCs w:val="24"/>
+          <w:rtl/>
+          <w:lang w:bidi="fa-IR"/>
+        </w:rPr>
+        <w:t xml:space="preserve"> و دامنه </w:t>
+      </w:r>
+      <w:r>
+        <w:rPr>
+          <w:rFonts w:cs="B Nazanin"/>
+          <w:sz w:val="24"/>
+          <w:szCs w:val="24"/>
+          <w:lang w:bidi="fa-IR"/>
+        </w:rPr>
+        <w:t>1/mainLobe</w:t>
+      </w:r>
+      <w:r>
+        <w:rPr>
+          <w:rFonts w:cs="B Nazanin" w:hint="cs"/>
+          <w:sz w:val="24"/>
+          <w:szCs w:val="24"/>
+          <w:rtl/>
+          <w:lang w:bidi="fa-IR"/>
+        </w:rPr>
+        <w:t xml:space="preserve"> و دومی به طول </w:t>
+      </w:r>
+      <w:r>
+        <w:rPr>
+          <w:rFonts w:cs="B Nazanin"/>
+          <w:sz w:val="24"/>
+          <w:szCs w:val="24"/>
+          <w:lang w:bidi="fa-IR"/>
+        </w:rPr>
+        <w:t>2*gaurd</w:t>
+      </w:r>
+      <w:r>
+        <w:rPr>
+          <w:rFonts w:cs="B Nazanin" w:hint="cs"/>
+          <w:sz w:val="24"/>
+          <w:szCs w:val="24"/>
+          <w:rtl/>
+          <w:lang w:bidi="fa-IR"/>
+        </w:rPr>
+        <w:t xml:space="preserve"> و دامنه </w:t>
+      </w:r>
+      <w:r>
+        <w:rPr>
+          <w:rFonts w:cs="B Nazanin"/>
+          <w:sz w:val="24"/>
+          <w:szCs w:val="24"/>
+          <w:lang w:bidi="fa-IR"/>
+        </w:rPr>
+        <w:t>-1/(2*guard)</w:t>
+      </w:r>
+      <w:r>
+        <w:rPr>
+          <w:rFonts w:cs="B Nazanin" w:hint="cs"/>
+          <w:sz w:val="24"/>
+          <w:szCs w:val="24"/>
+          <w:rtl/>
+          <w:lang w:bidi="fa-IR"/>
+        </w:rPr>
+        <w:t xml:space="preserve"> ساخته شده است به طوری که فیلتر دوم را وسط بریده و جدا میکنیم و فیلتر اول را در وسط آن قرار می‌دهیم.</w:t>
+      </w:r>
+    </w:p>
+    <w:p>
+      <w:pPr>
+        <w:bidi/>
+        <w:rPr>
+          <w:rFonts w:cs="B Nazanin"/>
+          <w:sz w:val="24"/>
+          <w:szCs w:val="24"/>
+          <w:rtl/>
+          <w:lang w:bidi="fa-IR"/>
+        </w:rPr>
+      </w:pPr>
+      <w:r>
+        <w:rPr>
+          <w:rFonts w:cs="B Nazanin" w:hint="cs"/>
+          <w:sz w:val="24"/>
+          <w:szCs w:val="24"/>
+          <w:rtl/>
+          <w:lang w:bidi="fa-IR"/>
+        </w:rPr>
+        <w:t xml:space="preserve">واضح است که میانگین این فیلتر صفر است پس حتما یک صفر در </w:t>
+      </w:r>
+      <w:r>
+        <w:rPr>
+          <w:rFonts w:cs="B Nazanin"/>
+          <w:sz w:val="24"/>
+          <w:szCs w:val="24"/>
+          <w:lang w:bidi="fa-IR"/>
+        </w:rPr>
+        <w:t>z=1</w:t>
+      </w:r>
+      <w:r>
+        <w:rPr>
+          <w:rFonts w:cs="B Nazanin" w:hint="cs"/>
+          <w:sz w:val="24"/>
+          <w:szCs w:val="24"/>
+          <w:rtl/>
+          <w:lang w:bidi="fa-IR"/>
+        </w:rPr>
+        <w:t xml:space="preserve"> دارد.</w:t>
+      </w:r>
+    </w:p>
+    <w:p>
+      <w:pPr>
+        <w:bidi/>
+        <w:rPr>
+          <w:rFonts w:cs="B Nazanin"/>
+          <w:sz w:val="24"/>
+          <w:szCs w:val="24"/>
+          <w:rtl/>
+          <w:lang w:bidi="fa-IR"/>
+        </w:rPr>
+      </w:pPr>
+      <w:r>
+        <w:rPr>
+          <w:rFonts w:cs="B Nazanin" w:hint="cs"/>
+          <w:sz w:val="24"/>
+          <w:szCs w:val="24"/>
+          <w:rtl/>
+          <w:lang w:bidi="fa-IR"/>
+        </w:rPr>
+        <w:t xml:space="preserve">به ازای </w:t>
+      </w:r>
+      <w:r>
+        <w:rPr>
+          <w:rFonts w:cs="B Nazanin"/>
+          <w:sz w:val="24"/>
+          <w:szCs w:val="24"/>
+          <w:lang w:bidi="fa-IR"/>
+        </w:rPr>
+        <w:t>mainLobe = 3</w:t>
+      </w:r>
+      <w:r>
+        <w:rPr>
+          <w:rFonts w:cs="B Nazanin" w:hint="cs"/>
+          <w:sz w:val="24"/>
+          <w:szCs w:val="24"/>
+          <w:rtl/>
+          <w:lang w:bidi="fa-IR"/>
+        </w:rPr>
+        <w:t xml:space="preserve"> و </w:t>
+      </w:r>
+      <w:r>
+        <w:rPr>
+          <w:rFonts w:cs="B Nazanin"/>
+          <w:sz w:val="24"/>
+          <w:szCs w:val="24"/>
+          <w:lang w:bidi="fa-IR"/>
+        </w:rPr>
+        <w:t>guard = 5</w:t>
+      </w:r>
+      <w:r>
+        <w:rPr>
+          <w:rFonts w:cs="B Nazanin" w:hint="cs"/>
+          <w:sz w:val="24"/>
+          <w:szCs w:val="24"/>
+          <w:rtl/>
+          <w:lang w:bidi="fa-IR"/>
+        </w:rPr>
+        <w:t xml:space="preserve"> خروجی به رنگ زرد در شکل زیر رسم شده است. تصویر قرمز رنگ خود سیگنال </w:t>
+      </w:r>
+      <w:r>
+        <w:rPr>
+          <w:rFonts w:cs="B Nazanin"/>
+          <w:sz w:val="24"/>
+          <w:szCs w:val="24"/>
+          <w:lang w:bidi="fa-IR"/>
+        </w:rPr>
+        <w:t>ECG</w:t>
+      </w:r>
+      <w:r>
+        <w:rPr>
+          <w:rFonts w:cs="B Nazanin" w:hint="cs"/>
+          <w:sz w:val="24"/>
+          <w:szCs w:val="24"/>
+          <w:rtl/>
+          <w:lang w:bidi="fa-IR"/>
+        </w:rPr>
+        <w:t xml:space="preserve"> است. همانطور که مشخص است صرفا در زمان هایی که یک پیک ناگهانی رخ می‌دهد مقدار بسیار قابل توجهی را دارد و در خارج آن بازه مقدار آن </w:t>
+      </w:r>
+      <w:r>
+        <w:rPr>
+          <w:rFonts w:cs="B Nazanin" w:hint="cs"/>
+          <w:sz w:val="24"/>
+          <w:szCs w:val="24"/>
+          <w:rtl/>
+          <w:lang w:bidi="fa-IR"/>
+        </w:rPr>
+        <w:t xml:space="preserve">ناچیز خواهد بود بنابراین به راحتی می‌توان آن را با مقدار آستانه مقایسه کرد. در این روش قله های </w:t>
+      </w:r>
+      <w:r>
+        <w:rPr>
+          <w:rFonts w:cs="B Nazanin"/>
+          <w:sz w:val="24"/>
+          <w:szCs w:val="24"/>
+          <w:lang w:bidi="fa-IR"/>
+        </w:rPr>
+        <w:t>T</w:t>
+      </w:r>
+      <w:r>
+        <w:rPr>
+          <w:rFonts w:cs="B Nazanin" w:hint="cs"/>
+          <w:sz w:val="24"/>
+          <w:szCs w:val="24"/>
+          <w:rtl/>
+          <w:lang w:bidi="fa-IR"/>
+        </w:rPr>
+        <w:t xml:space="preserve"> از بین می‌روند و عملکرد آستانه را بهبود می‌بخشد.</w:t>
+      </w:r>
+    </w:p>
+    <w:p>
+      <w:pPr>
+        <w:bidi/>
+        <w:rPr>
+          <w:rFonts w:cs="B Nazanin" w:hint="cs"/>
+          <w:sz w:val="24"/>
+          <w:szCs w:val="24"/>
+          <w:rtl/>
+          <w:lang w:bidi="fa-IR"/>
+        </w:rPr>
+      </w:pPr>
+      <w:r>
+        <w:rPr>
+          <w:rFonts w:cs="B Nazanin" w:hint="cs"/>
+          <w:sz w:val="24"/>
+          <w:szCs w:val="24"/>
+          <w:rtl/>
+          <w:lang w:bidi="fa-IR"/>
+        </w:rPr>
+        <w:t>توجه کنید که بخاطر طول فیلتر اندکی اندیس قله ها جابجا شده است که آن ها را به سادگی می‌توان کنترل نمود.</w:t>
+      </w:r>
     </w:p>
     <w:p>
       <w:pPr>
@@ -4895,6 +4595,7 @@
           <w:rtl/>
           <w:lang w:bidi="fa-IR"/>
         </w:rPr>
+        <w:lastRenderedPageBreak/>
         <w:drawing>
           <wp:inline distT="0" distB="0" distL="0" distR="0" wp14:anchorId="2B4ACF34" wp14:editId="469CC0D0">
             <wp:extent cx="5943600" cy="3210560"/>
@@ -4951,7 +4652,6 @@
           <w:rtl/>
           <w:lang w:bidi="fa-IR"/>
         </w:rPr>
-        <w:lastRenderedPageBreak/>
         <w:drawing>
           <wp:inline distT="0" distB="0" distL="0" distR="0" wp14:anchorId="629DEF77" wp14:editId="7A3F3C85">
             <wp:extent cx="5943600" cy="3855720"/>
@@ -5008,6 +4708,7 @@
           <w:rtl/>
           <w:lang w:bidi="fa-IR"/>
         </w:rPr>
+        <w:lastRenderedPageBreak/>
         <w:drawing>
           <wp:inline distT="0" distB="0" distL="0" distR="0" wp14:anchorId="1135FF9A" wp14:editId="109E8A71">
             <wp:extent cx="5943600" cy="3232150"/>
@@ -5064,7 +4765,6 @@
           <w:rtl/>
           <w:lang w:bidi="fa-IR"/>
         </w:rPr>
-        <w:lastRenderedPageBreak/>
         <w:drawing>
           <wp:inline distT="0" distB="0" distL="0" distR="0" wp14:anchorId="061550EB" wp14:editId="5248D515">
             <wp:extent cx="5943600" cy="3213100"/>
@@ -5121,6 +4821,7 @@
           <w:rtl/>
           <w:lang w:bidi="fa-IR"/>
         </w:rPr>
+        <w:lastRenderedPageBreak/>
         <w:drawing>
           <wp:inline distT="0" distB="0" distL="0" distR="0" wp14:anchorId="6D6A89ED" wp14:editId="7B75564A">
             <wp:extent cx="5943600" cy="3239135"/>
@@ -5177,7 +4878,6 @@
           <w:rtl/>
           <w:lang w:bidi="fa-IR"/>
         </w:rPr>
-        <w:lastRenderedPageBreak/>
         <w:drawing>
           <wp:inline distT="0" distB="0" distL="0" distR="0" wp14:anchorId="324C23DA" wp14:editId="75C50E85">
             <wp:extent cx="5943600" cy="3263265"/>
@@ -5234,6 +4934,7 @@
           <w:rtl/>
           <w:lang w:bidi="fa-IR"/>
         </w:rPr>
+        <w:lastRenderedPageBreak/>
         <w:drawing>
           <wp:inline distT="0" distB="0" distL="0" distR="0" wp14:anchorId="080ECEF4" wp14:editId="0C9A834C">
             <wp:extent cx="5943600" cy="3235960"/>
@@ -5290,7 +4991,6 @@
           <w:rtl/>
           <w:lang w:bidi="fa-IR"/>
         </w:rPr>
-        <w:lastRenderedPageBreak/>
         <w:drawing>
           <wp:inline distT="0" distB="0" distL="0" distR="0" wp14:anchorId="1A02DFFB" wp14:editId="275FB92F">
             <wp:extent cx="5943600" cy="3232150"/>
@@ -5347,6 +5047,7 @@
           <w:rtl/>
           <w:lang w:bidi="fa-IR"/>
         </w:rPr>
+        <w:lastRenderedPageBreak/>
         <w:drawing>
           <wp:inline distT="0" distB="0" distL="0" distR="0" wp14:anchorId="550BE936" wp14:editId="00C25B3A">
             <wp:extent cx="5943600" cy="3268345"/>
@@ -5403,7 +5104,6 @@
           <w:rtl/>
           <w:lang w:bidi="fa-IR"/>
         </w:rPr>
-        <w:lastRenderedPageBreak/>
         <w:drawing>
           <wp:inline distT="0" distB="0" distL="0" distR="0" wp14:anchorId="33E93C2D" wp14:editId="7DA7B7C7">
             <wp:extent cx="5943600" cy="3203575"/>
@@ -5460,6 +5160,7 @@
           <w:rtl/>
           <w:lang w:bidi="fa-IR"/>
         </w:rPr>
+        <w:lastRenderedPageBreak/>
         <w:drawing>
           <wp:inline distT="0" distB="0" distL="0" distR="0" wp14:anchorId="6D5E7B6C" wp14:editId="57A0D1E1">
             <wp:extent cx="5943600" cy="3286760"/>
@@ -5516,7 +5217,6 @@
           <w:rtl/>
           <w:lang w:bidi="fa-IR"/>
         </w:rPr>
-        <w:lastRenderedPageBreak/>
         <w:drawing>
           <wp:inline distT="0" distB="0" distL="0" distR="0" wp14:anchorId="10412D11" wp14:editId="55DCC992">
             <wp:extent cx="5943600" cy="3302000"/>
@@ -5693,7 +5393,6 @@
           <w:rtl/>
           <w:lang w:bidi="fa-IR"/>
         </w:rPr>
-        <w:lastRenderedPageBreak/>
         <w:drawing>
           <wp:inline distT="0" distB="0" distL="0" distR="0" wp14:anchorId="0D9442DB" wp14:editId="0466CFC2">
             <wp:extent cx="5943600" cy="3101340"/>
@@ -5760,6 +5459,7 @@
           <w:rtl/>
           <w:lang w:bidi="fa-IR"/>
         </w:rPr>
+        <w:lastRenderedPageBreak/>
         <w:drawing>
           <wp:inline distT="0" distB="0" distL="0" distR="0" wp14:anchorId="333132EF" wp14:editId="31F1D505">
             <wp:extent cx="5943600" cy="3050540"/>
@@ -5837,7 +5537,6 @@
           <w:rtl/>
           <w:lang w:bidi="fa-IR"/>
         </w:rPr>
-        <w:lastRenderedPageBreak/>
         <w:drawing>
           <wp:inline distT="0" distB="0" distL="0" distR="0" wp14:anchorId="52C460BF" wp14:editId="52C067B0">
             <wp:extent cx="4930567" cy="3817951"/>
@@ -6282,17 +5981,140 @@
           <w:lang w:bidi="fa-IR"/>
         </w:rPr>
       </w:pPr>
-    </w:p>
-    <w:p>
-      <w:pPr>
-        <w:bidi/>
-        <w:rPr>
-          <w:rFonts w:cs="B Nazanin"/>
-          <w:sz w:val="24"/>
-          <w:szCs w:val="24"/>
-          <w:lang w:bidi="fa-IR"/>
-        </w:rPr>
-      </w:pPr>
+      <w:r>
+        <w:rPr>
+          <w:rFonts w:cs="B Nazanin" w:hint="cs"/>
+          <w:sz w:val="24"/>
+          <w:szCs w:val="24"/>
+          <w:rtl/>
+          <w:lang w:bidi="fa-IR"/>
+        </w:rPr>
+        <w:t>قسمت ت</w:t>
+      </w:r>
+    </w:p>
+    <w:p>
+      <w:pPr>
+        <w:bidi/>
+        <w:rPr>
+          <w:rFonts w:cs="B Nazanin"/>
+          <w:sz w:val="24"/>
+          <w:szCs w:val="24"/>
+          <w:lang w:bidi="fa-IR"/>
+        </w:rPr>
+      </w:pPr>
+      <w:r>
+        <w:rPr>
+          <w:rFonts w:cs="B Nazanin"/>
+          <w:sz w:val="24"/>
+          <w:szCs w:val="24"/>
+          <w:rtl/>
+          <w:lang w:bidi="fa-IR"/>
+        </w:rPr>
+        <w:drawing>
+          <wp:inline distT="0" distB="0" distL="0" distR="0" wp14:anchorId="4A0414E7" wp14:editId="5C759EE7">
+            <wp:extent cx="5943600" cy="3027680"/>
+            <wp:effectExtent l="0" t="0" r="0" b="1270"/>
+            <wp:docPr id="44" name="Picture 44"/>
+            <wp:cNvGraphicFramePr>
+              <a:graphicFrameLocks xmlns:a="http://schemas.openxmlformats.org/drawingml/2006/main" noChangeAspect="1"/>
+            </wp:cNvGraphicFramePr>
+            <a:graphic xmlns:a="http://schemas.openxmlformats.org/drawingml/2006/main">
+              <a:graphicData uri="http://schemas.openxmlformats.org/drawingml/2006/picture">
+                <pic:pic xmlns:pic="http://schemas.openxmlformats.org/drawingml/2006/picture">
+                  <pic:nvPicPr>
+                    <pic:cNvPr id="1" name=""/>
+                    <pic:cNvPicPr/>
+                  </pic:nvPicPr>
+                  <pic:blipFill>
+                    <a:blip r:embed="rId39"/>
+                    <a:stretch>
+                      <a:fillRect/>
+                    </a:stretch>
+                  </pic:blipFill>
+                  <pic:spPr>
+                    <a:xfrm>
+                      <a:off x="0" y="0"/>
+                      <a:ext cx="5943600" cy="3027680"/>
+                    </a:xfrm>
+                    <a:prstGeom prst="rect">
+                      <a:avLst/>
+                    </a:prstGeom>
+                  </pic:spPr>
+                </pic:pic>
+              </a:graphicData>
+            </a:graphic>
+          </wp:inline>
+        </w:drawing>
+      </w:r>
+      <w:bookmarkStart w:id="0" w:name="_GoBack"/>
+      <w:bookmarkEnd w:id="0"/>
+    </w:p>
+    <w:p>
+      <w:pPr>
+        <w:bidi/>
+        <w:rPr>
+          <w:rFonts w:cs="B Nazanin" w:hint="cs"/>
+          <w:sz w:val="24"/>
+          <w:szCs w:val="24"/>
+          <w:lang w:bidi="fa-IR"/>
+        </w:rPr>
+      </w:pPr>
+    </w:p>
+    <w:p>
+      <w:pPr>
+        <w:bidi/>
+        <w:rPr>
+          <w:rFonts w:cs="B Nazanin"/>
+          <w:sz w:val="24"/>
+          <w:szCs w:val="24"/>
+          <w:lang w:bidi="fa-IR"/>
+        </w:rPr>
+      </w:pPr>
+      <w:r>
+        <w:rPr>
+          <w:rFonts w:cs="B Nazanin"/>
+          <w:sz w:val="24"/>
+          <w:szCs w:val="24"/>
+          <w:rtl/>
+          <w:lang w:bidi="fa-IR"/>
+        </w:rPr>
+        <w:lastRenderedPageBreak/>
+        <w:drawing>
+          <wp:inline distT="0" distB="0" distL="0" distR="0" wp14:anchorId="1001F350" wp14:editId="6B8C3A79">
+            <wp:extent cx="5943600" cy="3119755"/>
+            <wp:effectExtent l="0" t="0" r="0" b="4445"/>
+            <wp:docPr id="43" name="Picture 43"/>
+            <wp:cNvGraphicFramePr>
+              <a:graphicFrameLocks xmlns:a="http://schemas.openxmlformats.org/drawingml/2006/main" noChangeAspect="1"/>
+            </wp:cNvGraphicFramePr>
+            <a:graphic xmlns:a="http://schemas.openxmlformats.org/drawingml/2006/main">
+              <a:graphicData uri="http://schemas.openxmlformats.org/drawingml/2006/picture">
+                <pic:pic xmlns:pic="http://schemas.openxmlformats.org/drawingml/2006/picture">
+                  <pic:nvPicPr>
+                    <pic:cNvPr id="1" name=""/>
+                    <pic:cNvPicPr/>
+                  </pic:nvPicPr>
+                  <pic:blipFill>
+                    <a:blip r:embed="rId40"/>
+                    <a:stretch>
+                      <a:fillRect/>
+                    </a:stretch>
+                  </pic:blipFill>
+                  <pic:spPr>
+                    <a:xfrm>
+                      <a:off x="0" y="0"/>
+                      <a:ext cx="5943600" cy="3119755"/>
+                    </a:xfrm>
+                    <a:prstGeom prst="rect">
+                      <a:avLst/>
+                    </a:prstGeom>
+                  </pic:spPr>
+                </pic:pic>
+              </a:graphicData>
+            </a:graphic>
+          </wp:inline>
+        </w:drawing>
+      </w:r>
     </w:p>
     <w:p>
       <w:pPr>
@@ -7271,7 +7093,7 @@
 </file>
 
 <file path=customXml/itemProps1.xml><?xml version="1.0" encoding="utf-8"?>
-<ds:datastoreItem xmlns:ds="http://schemas.openxmlformats.org/officeDocument/2006/customXml" ds:itemID="{A9498E04-ACD5-4FF8-9046-C3C64938F474}">
+<ds:datastoreItem xmlns:ds="http://schemas.openxmlformats.org/officeDocument/2006/customXml" ds:itemID="{242ED3ED-B386-44E0-9665-9219127464D6}">
   <ds:schemaRefs>
     <ds:schemaRef ds:uri="http://schemas.openxmlformats.org/officeDocument/2006/bibliography"/>
   </ds:schemaRefs>

</xml_diff>

<commit_message>
HW1/Q5 and HW2/Q1 is almost done
</commit_message>
<xml_diff>
--- a/Matlab-HW01/report.docx
+++ b/Matlab-HW01/report.docx
@@ -5959,49 +5959,6 @@
           <w:lang w:bidi="fa-IR"/>
         </w:rPr>
       </w:pPr>
-    </w:p>
-    <w:p>
-      <w:pPr>
-        <w:bidi/>
-        <w:rPr>
-          <w:rFonts w:cs="B Nazanin"/>
-          <w:sz w:val="24"/>
-          <w:szCs w:val="24"/>
-          <w:lang w:bidi="fa-IR"/>
-        </w:rPr>
-      </w:pPr>
-    </w:p>
-    <w:p>
-      <w:pPr>
-        <w:bidi/>
-        <w:rPr>
-          <w:rFonts w:cs="B Nazanin"/>
-          <w:sz w:val="24"/>
-          <w:szCs w:val="24"/>
-          <w:lang w:bidi="fa-IR"/>
-        </w:rPr>
-      </w:pPr>
-      <w:r>
-        <w:rPr>
-          <w:rFonts w:cs="B Nazanin" w:hint="cs"/>
-          <w:sz w:val="24"/>
-          <w:szCs w:val="24"/>
-          <w:rtl/>
-          <w:lang w:bidi="fa-IR"/>
-        </w:rPr>
-        <w:t>قسمت ت</w:t>
-      </w:r>
-    </w:p>
-    <w:p>
-      <w:pPr>
-        <w:bidi/>
-        <w:rPr>
-          <w:rFonts w:cs="B Nazanin"/>
-          <w:sz w:val="24"/>
-          <w:szCs w:val="24"/>
-          <w:lang w:bidi="fa-IR"/>
-        </w:rPr>
-      </w:pPr>
       <w:r>
         <w:rPr>
           <w:rFonts w:cs="B Nazanin"/>
@@ -6011,10 +5968,10 @@
           <w:lang w:bidi="fa-IR"/>
         </w:rPr>
         <w:drawing>
-          <wp:inline distT="0" distB="0" distL="0" distR="0" wp14:anchorId="4A0414E7" wp14:editId="5C759EE7">
-            <wp:extent cx="5943600" cy="3027680"/>
-            <wp:effectExtent l="0" t="0" r="0" b="1270"/>
-            <wp:docPr id="44" name="Picture 44"/>
+          <wp:inline distT="0" distB="0" distL="0" distR="0" wp14:anchorId="15A7757D" wp14:editId="18C91A85">
+            <wp:extent cx="5943600" cy="3166110"/>
+            <wp:effectExtent l="0" t="0" r="0" b="0"/>
+            <wp:docPr id="45" name="Picture 45"/>
             <wp:cNvGraphicFramePr>
               <a:graphicFrameLocks xmlns:a="http://schemas.openxmlformats.org/drawingml/2006/main" noChangeAspect="1"/>
             </wp:cNvGraphicFramePr>
@@ -6034,7 +5991,7 @@
                   <pic:spPr>
                     <a:xfrm>
                       <a:off x="0" y="0"/>
-                      <a:ext cx="5943600" cy="3027680"/>
+                      <a:ext cx="5943600" cy="3166110"/>
                     </a:xfrm>
                     <a:prstGeom prst="rect">
                       <a:avLst/>
@@ -6046,19 +6003,49 @@
           </wp:inline>
         </w:drawing>
       </w:r>
-      <w:bookmarkStart w:id="0" w:name="_GoBack"/>
-      <w:bookmarkEnd w:id="0"/>
-    </w:p>
-    <w:p>
-      <w:pPr>
-        <w:bidi/>
-        <w:rPr>
-          <w:rFonts w:cs="B Nazanin" w:hint="cs"/>
-          <w:sz w:val="24"/>
-          <w:szCs w:val="24"/>
-          <w:lang w:bidi="fa-IR"/>
-        </w:rPr>
-      </w:pPr>
+    </w:p>
+    <w:p>
+      <w:pPr>
+        <w:bidi/>
+        <w:rPr>
+          <w:rFonts w:cs="B Nazanin"/>
+          <w:sz w:val="24"/>
+          <w:szCs w:val="24"/>
+          <w:lang w:bidi="fa-IR"/>
+        </w:rPr>
+      </w:pPr>
+    </w:p>
+    <w:p>
+      <w:pPr>
+        <w:bidi/>
+        <w:rPr>
+          <w:rFonts w:cs="B Nazanin"/>
+          <w:sz w:val="24"/>
+          <w:szCs w:val="24"/>
+          <w:lang w:bidi="fa-IR"/>
+        </w:rPr>
+      </w:pPr>
+    </w:p>
+    <w:p>
+      <w:pPr>
+        <w:bidi/>
+        <w:rPr>
+          <w:rFonts w:cs="B Nazanin"/>
+          <w:sz w:val="24"/>
+          <w:szCs w:val="24"/>
+          <w:lang w:bidi="fa-IR"/>
+        </w:rPr>
+      </w:pPr>
+      <w:r>
+        <w:rPr>
+          <w:rFonts w:cs="B Nazanin" w:hint="cs"/>
+          <w:sz w:val="24"/>
+          <w:szCs w:val="24"/>
+          <w:rtl/>
+          <w:lang w:bidi="fa-IR"/>
+        </w:rPr>
+        <w:t>قسمت ت</w:t>
+      </w:r>
     </w:p>
     <w:p>
       <w:pPr>
@@ -6080,10 +6067,10 @@
         </w:rPr>
         <w:lastRenderedPageBreak/>
         <w:drawing>
-          <wp:inline distT="0" distB="0" distL="0" distR="0" wp14:anchorId="1001F350" wp14:editId="6B8C3A79">
-            <wp:extent cx="5943600" cy="3119755"/>
-            <wp:effectExtent l="0" t="0" r="0" b="4445"/>
-            <wp:docPr id="43" name="Picture 43"/>
+          <wp:inline distT="0" distB="0" distL="0" distR="0" wp14:anchorId="4A0414E7" wp14:editId="5C759EE7">
+            <wp:extent cx="5943600" cy="3027680"/>
+            <wp:effectExtent l="0" t="0" r="0" b="1270"/>
+            <wp:docPr id="44" name="Picture 44"/>
             <wp:cNvGraphicFramePr>
               <a:graphicFrameLocks xmlns:a="http://schemas.openxmlformats.org/drawingml/2006/main" noChangeAspect="1"/>
             </wp:cNvGraphicFramePr>
@@ -6103,6 +6090,72 @@
                   <pic:spPr>
                     <a:xfrm>
                       <a:off x="0" y="0"/>
+                      <a:ext cx="5943600" cy="3027680"/>
+                    </a:xfrm>
+                    <a:prstGeom prst="rect">
+                      <a:avLst/>
+                    </a:prstGeom>
+                  </pic:spPr>
+                </pic:pic>
+              </a:graphicData>
+            </a:graphic>
+          </wp:inline>
+        </w:drawing>
+      </w:r>
+    </w:p>
+    <w:p>
+      <w:pPr>
+        <w:bidi/>
+        <w:rPr>
+          <w:rFonts w:cs="B Nazanin" w:hint="cs"/>
+          <w:sz w:val="24"/>
+          <w:szCs w:val="24"/>
+          <w:lang w:bidi="fa-IR"/>
+        </w:rPr>
+      </w:pPr>
+    </w:p>
+    <w:p>
+      <w:pPr>
+        <w:bidi/>
+        <w:rPr>
+          <w:rFonts w:cs="B Nazanin"/>
+          <w:sz w:val="24"/>
+          <w:szCs w:val="24"/>
+          <w:lang w:bidi="fa-IR"/>
+        </w:rPr>
+      </w:pPr>
+      <w:r>
+        <w:rPr>
+          <w:rFonts w:cs="B Nazanin"/>
+          <w:sz w:val="24"/>
+          <w:szCs w:val="24"/>
+          <w:rtl/>
+          <w:lang w:bidi="fa-IR"/>
+        </w:rPr>
+        <w:drawing>
+          <wp:inline distT="0" distB="0" distL="0" distR="0" wp14:anchorId="1001F350" wp14:editId="6B8C3A79">
+            <wp:extent cx="5943600" cy="3119755"/>
+            <wp:effectExtent l="0" t="0" r="0" b="4445"/>
+            <wp:docPr id="43" name="Picture 43"/>
+            <wp:cNvGraphicFramePr>
+              <a:graphicFrameLocks xmlns:a="http://schemas.openxmlformats.org/drawingml/2006/main" noChangeAspect="1"/>
+            </wp:cNvGraphicFramePr>
+            <a:graphic xmlns:a="http://schemas.openxmlformats.org/drawingml/2006/main">
+              <a:graphicData uri="http://schemas.openxmlformats.org/drawingml/2006/picture">
+                <pic:pic xmlns:pic="http://schemas.openxmlformats.org/drawingml/2006/picture">
+                  <pic:nvPicPr>
+                    <pic:cNvPr id="1" name=""/>
+                    <pic:cNvPicPr/>
+                  </pic:nvPicPr>
+                  <pic:blipFill>
+                    <a:blip r:embed="rId41"/>
+                    <a:stretch>
+                      <a:fillRect/>
+                    </a:stretch>
+                  </pic:blipFill>
+                  <pic:spPr>
+                    <a:xfrm>
+                      <a:off x="0" y="0"/>
                       <a:ext cx="5943600" cy="3119755"/>
                     </a:xfrm>
                     <a:prstGeom prst="rect">
@@ -6170,6 +6223,53 @@
           <w:lang w:bidi="fa-IR"/>
         </w:rPr>
       </w:pPr>
+      <w:r>
+        <w:rPr>
+          <w:rFonts w:cs="B Nazanin"/>
+          <w:sz w:val="24"/>
+          <w:szCs w:val="24"/>
+          <w:rtl/>
+          <w:lang w:bidi="fa-IR"/>
+        </w:rPr>
+        <w:lastRenderedPageBreak/>
+        <w:drawing>
+          <wp:inline distT="0" distB="0" distL="0" distR="0" wp14:anchorId="581AE928" wp14:editId="05D09A55">
+            <wp:extent cx="5943600" cy="3079115"/>
+            <wp:effectExtent l="0" t="0" r="0" b="6985"/>
+            <wp:docPr id="46" name="Picture 46"/>
+            <wp:cNvGraphicFramePr>
+              <a:graphicFrameLocks xmlns:a="http://schemas.openxmlformats.org/drawingml/2006/main" noChangeAspect="1"/>
+            </wp:cNvGraphicFramePr>
+            <a:graphic xmlns:a="http://schemas.openxmlformats.org/drawingml/2006/main">
+              <a:graphicData uri="http://schemas.openxmlformats.org/drawingml/2006/picture">
+                <pic:pic xmlns:pic="http://schemas.openxmlformats.org/drawingml/2006/picture">
+                  <pic:nvPicPr>
+                    <pic:cNvPr id="1" name=""/>
+                    <pic:cNvPicPr/>
+                  </pic:nvPicPr>
+                  <pic:blipFill>
+                    <a:blip r:embed="rId42"/>
+                    <a:stretch>
+                      <a:fillRect/>
+                    </a:stretch>
+                  </pic:blipFill>
+                  <pic:spPr>
+                    <a:xfrm>
+                      <a:off x="0" y="0"/>
+                      <a:ext cx="5943600" cy="3079115"/>
+                    </a:xfrm>
+                    <a:prstGeom prst="rect">
+                      <a:avLst/>
+                    </a:prstGeom>
+                  </pic:spPr>
+                </pic:pic>
+              </a:graphicData>
+            </a:graphic>
+          </wp:inline>
+        </w:drawing>
+      </w:r>
+      <w:bookmarkStart w:id="0" w:name="_GoBack"/>
+      <w:bookmarkEnd w:id="0"/>
     </w:p>
     <w:p>
       <w:pPr>
@@ -7093,7 +7193,7 @@
 </file>
 
 <file path=customXml/itemProps1.xml><?xml version="1.0" encoding="utf-8"?>
-<ds:datastoreItem xmlns:ds="http://schemas.openxmlformats.org/officeDocument/2006/customXml" ds:itemID="{242ED3ED-B386-44E0-9665-9219127464D6}">
+<ds:datastoreItem xmlns:ds="http://schemas.openxmlformats.org/officeDocument/2006/customXml" ds:itemID="{9731676A-639D-477A-B3F5-8971EFC8E491}">
   <ds:schemaRefs>
     <ds:schemaRef ds:uri="http://schemas.openxmlformats.org/officeDocument/2006/bibliography"/>
   </ds:schemaRefs>

</xml_diff>

<commit_message>
commit all before 8:30
</commit_message>
<xml_diff>
--- a/Matlab-HW01/report.docx
+++ b/Matlab-HW01/report.docx
@@ -10793,41 +10793,94 @@
           <w:lang w:bidi="fa-IR"/>
         </w:rPr>
       </w:pPr>
+    </w:p>
+    <w:p>
+      <w:pPr>
+        <w:bidi/>
+        <w:rPr>
+          <w:rFonts w:cs="B Nazanin"/>
+          <w:sz w:val="24"/>
+          <w:szCs w:val="24"/>
+          <w:lang w:bidi="fa-IR"/>
+        </w:rPr>
+      </w:pPr>
+    </w:p>
+    <w:p>
+      <w:pPr>
+        <w:bidi/>
+        <w:rPr>
+          <w:rFonts w:cs="B Nazanin"/>
+          <w:sz w:val="24"/>
+          <w:szCs w:val="24"/>
+          <w:lang w:bidi="fa-IR"/>
+        </w:rPr>
+      </w:pPr>
+    </w:p>
+    <w:p>
+      <w:pPr>
+        <w:bidi/>
+        <w:rPr>
+          <w:rFonts w:cs="B Nazanin"/>
+          <w:sz w:val="24"/>
+          <w:szCs w:val="24"/>
+          <w:rtl/>
+          <w:lang w:bidi="fa-IR"/>
+        </w:rPr>
+      </w:pPr>
+      <w:r>
+        <w:rPr>
+          <w:rFonts w:cs="B Nazanin" w:hint="cs"/>
+          <w:sz w:val="24"/>
+          <w:szCs w:val="24"/>
+          <w:rtl/>
+          <w:lang w:bidi="fa-IR"/>
+        </w:rPr>
+        <w:t>پاسخ سوال 6</w:t>
+      </w:r>
+    </w:p>
+    <w:p>
+      <w:pPr>
+        <w:bidi/>
+        <w:rPr>
+          <w:rFonts w:cs="B Nazanin"/>
+          <w:sz w:val="24"/>
+          <w:szCs w:val="24"/>
+          <w:rtl/>
+          <w:lang w:bidi="fa-IR"/>
+        </w:rPr>
+      </w:pPr>
+      <w:r>
+        <w:rPr>
+          <w:rFonts w:cs="B Nazanin" w:hint="cs"/>
+          <w:sz w:val="24"/>
+          <w:szCs w:val="24"/>
+          <w:rtl/>
+          <w:lang w:bidi="fa-IR"/>
+        </w:rPr>
+        <w:t>قسمت الف</w:t>
+      </w:r>
+    </w:p>
+    <w:p>
+      <w:pPr>
+        <w:bidi/>
+        <w:rPr>
+          <w:rFonts w:cs="B Nazanin" w:hint="cs"/>
+          <w:sz w:val="24"/>
+          <w:szCs w:val="24"/>
+          <w:rtl/>
+          <w:lang w:bidi="fa-IR"/>
+        </w:rPr>
+      </w:pPr>
+      <w:hyperlink r:id="rId45" w:history="1">
+        <w:r>
+          <w:rPr>
+            <w:rStyle w:val="Hyperlink"/>
+          </w:rPr>
+          <w:t>https://sci-hub.tw/https://www.sciencedirect.com/science/article/pii/S0957417412001200</w:t>
+        </w:r>
+      </w:hyperlink>
       <w:bookmarkStart w:id="0" w:name="_GoBack"/>
       <w:bookmarkEnd w:id="0"/>
-    </w:p>
-    <w:p>
-      <w:pPr>
-        <w:bidi/>
-        <w:rPr>
-          <w:rFonts w:cs="B Nazanin"/>
-          <w:sz w:val="24"/>
-          <w:szCs w:val="24"/>
-          <w:lang w:bidi="fa-IR"/>
-        </w:rPr>
-      </w:pPr>
-    </w:p>
-    <w:p>
-      <w:pPr>
-        <w:bidi/>
-        <w:rPr>
-          <w:rFonts w:cs="B Nazanin"/>
-          <w:sz w:val="24"/>
-          <w:szCs w:val="24"/>
-          <w:lang w:bidi="fa-IR"/>
-        </w:rPr>
-      </w:pPr>
-    </w:p>
-    <w:p>
-      <w:pPr>
-        <w:bidi/>
-        <w:rPr>
-          <w:rFonts w:cs="B Nazanin"/>
-          <w:sz w:val="24"/>
-          <w:szCs w:val="24"/>
-          <w:lang w:bidi="fa-IR"/>
-        </w:rPr>
-      </w:pPr>
     </w:p>
     <w:sectPr>
       <w:pgSz w:w="12240" w:h="15840"/>
@@ -11741,7 +11794,7 @@
 </file>
 
 <file path=customXml/itemProps1.xml><?xml version="1.0" encoding="utf-8"?>
-<ds:datastoreItem xmlns:ds="http://schemas.openxmlformats.org/officeDocument/2006/customXml" ds:itemID="{38E8080B-B6BF-4415-87EC-BE7F7BC07806}">
+<ds:datastoreItem xmlns:ds="http://schemas.openxmlformats.org/officeDocument/2006/customXml" ds:itemID="{C13E4118-4E08-4ECF-99BF-AD8DF3827643}">
   <ds:schemaRefs>
     <ds:schemaRef ds:uri="http://schemas.openxmlformats.org/officeDocument/2006/bibliography"/>
   </ds:schemaRefs>

</xml_diff>